<commit_message>
nambah 2 sampe 0
</commit_message>
<xml_diff>
--- a/Test git 1.docx
+++ b/Test git 1.docx
@@ -4,15 +4,52 @@
   <w:body>
     <w:p>
       <w:r>
-        <w:t xml:space="preserve">Test </w:t>
-      </w:r>
-      <w:proofErr w:type="spellStart"/>
-      <w:r>
-        <w:t>git</w:t>
-      </w:r>
-      <w:proofErr w:type="spellEnd"/>
-      <w:r>
-        <w:t xml:space="preserve"> 1</w:t>
+        <w:t>Test git 1</w:t>
+      </w:r>
+    </w:p>
+    <w:p>
+      <w:r>
+        <w:t>2</w:t>
+      </w:r>
+    </w:p>
+    <w:p>
+      <w:r>
+        <w:t>3</w:t>
+      </w:r>
+    </w:p>
+    <w:p>
+      <w:r>
+        <w:t>4</w:t>
+      </w:r>
+    </w:p>
+    <w:p>
+      <w:r>
+        <w:t>5</w:t>
+      </w:r>
+    </w:p>
+    <w:p>
+      <w:r>
+        <w:t>6</w:t>
+      </w:r>
+    </w:p>
+    <w:p>
+      <w:r>
+        <w:t>7</w:t>
+      </w:r>
+    </w:p>
+    <w:p>
+      <w:r>
+        <w:t>8</w:t>
+      </w:r>
+    </w:p>
+    <w:p>
+      <w:r>
+        <w:t>9</w:t>
+      </w:r>
+    </w:p>
+    <w:p>
+      <w:r>
+        <w:t>0</w:t>
       </w:r>
     </w:p>
     <w:sectPr>

</xml_diff>